<commit_message>
Rapport: Rajout la précision sur la vm de test et de prod
</commit_message>
<xml_diff>
--- a/Doc/Rapport-CICD-YosefMathieu.docx
+++ b/Doc/Rapport-CICD-YosefMathieu.docx
@@ -6,6 +6,9 @@
       <w:pPr>
         <w:pStyle w:val="Titre"/>
       </w:pPr>
+      <w:r>
+        <w:t xml:space="preserve"> </w:t>
+      </w:r>
       <w:r>
         <w:t xml:space="preserve">324 – </w:t>
       </w:r>
@@ -211,7 +214,7 @@
         </w:rPr>
         <w:fldChar w:fldCharType="separate"/>
       </w:r>
-      <w:hyperlink w:anchor="_Toc215238004" w:history="1">
+      <w:hyperlink w:anchor="_Toc215238623" w:history="1">
         <w:r>
           <w:rPr>
             <w:rStyle w:val="Lienhypertexte"/>
@@ -259,7 +262,7 @@
             <w:noProof/>
             <w:webHidden/>
           </w:rPr>
-          <w:instrText xml:space="preserve"> PAGEREF _Toc215238004 \h </w:instrText>
+          <w:instrText xml:space="preserve"> PAGEREF _Toc215238623 \h </w:instrText>
         </w:r>
         <w:r>
           <w:rPr>
@@ -307,7 +310,7 @@
           <w14:ligatures w14:val="standardContextual"/>
         </w:rPr>
       </w:pPr>
-      <w:hyperlink w:anchor="_Toc215238005" w:history="1">
+      <w:hyperlink w:anchor="_Toc215238624" w:history="1">
         <w:r>
           <w:rPr>
             <w:rStyle w:val="Lienhypertexte"/>
@@ -353,7 +356,7 @@
             <w:noProof/>
             <w:webHidden/>
           </w:rPr>
-          <w:instrText xml:space="preserve"> PAGEREF _Toc215238005 \h </w:instrText>
+          <w:instrText xml:space="preserve"> PAGEREF _Toc215238624 \h </w:instrText>
         </w:r>
         <w:r>
           <w:rPr>
@@ -401,7 +404,7 @@
           <w14:ligatures w14:val="standardContextual"/>
         </w:rPr>
       </w:pPr>
-      <w:hyperlink w:anchor="_Toc215238006" w:history="1">
+      <w:hyperlink w:anchor="_Toc215238625" w:history="1">
         <w:r>
           <w:rPr>
             <w:rStyle w:val="Lienhypertexte"/>
@@ -447,7 +450,7 @@
             <w:noProof/>
             <w:webHidden/>
           </w:rPr>
-          <w:instrText xml:space="preserve"> PAGEREF _Toc215238006 \h </w:instrText>
+          <w:instrText xml:space="preserve"> PAGEREF _Toc215238625 \h </w:instrText>
         </w:r>
         <w:r>
           <w:rPr>
@@ -495,7 +498,7 @@
           <w14:ligatures w14:val="standardContextual"/>
         </w:rPr>
       </w:pPr>
-      <w:hyperlink w:anchor="_Toc215238007" w:history="1">
+      <w:hyperlink w:anchor="_Toc215238626" w:history="1">
         <w:r>
           <w:rPr>
             <w:rStyle w:val="Lienhypertexte"/>
@@ -541,7 +544,7 @@
             <w:noProof/>
             <w:webHidden/>
           </w:rPr>
-          <w:instrText xml:space="preserve"> PAGEREF _Toc215238007 \h </w:instrText>
+          <w:instrText xml:space="preserve"> PAGEREF _Toc215238626 \h </w:instrText>
         </w:r>
         <w:r>
           <w:rPr>
@@ -589,7 +592,7 @@
           <w14:ligatures w14:val="standardContextual"/>
         </w:rPr>
       </w:pPr>
-      <w:hyperlink w:anchor="_Toc215238008" w:history="1">
+      <w:hyperlink w:anchor="_Toc215238627" w:history="1">
         <w:r>
           <w:rPr>
             <w:rStyle w:val="Lienhypertexte"/>
@@ -635,7 +638,7 @@
             <w:noProof/>
             <w:webHidden/>
           </w:rPr>
-          <w:instrText xml:space="preserve"> PAGEREF _Toc215238008 \h </w:instrText>
+          <w:instrText xml:space="preserve"> PAGEREF _Toc215238627 \h </w:instrText>
         </w:r>
         <w:r>
           <w:rPr>
@@ -685,7 +688,7 @@
           <w14:ligatures w14:val="standardContextual"/>
         </w:rPr>
       </w:pPr>
-      <w:hyperlink w:anchor="_Toc215238009" w:history="1">
+      <w:hyperlink w:anchor="_Toc215238628" w:history="1">
         <w:r>
           <w:rPr>
             <w:rStyle w:val="Lienhypertexte"/>
@@ -733,7 +736,7 @@
             <w:noProof/>
             <w:webHidden/>
           </w:rPr>
-          <w:instrText xml:space="preserve"> PAGEREF _Toc215238009 \h </w:instrText>
+          <w:instrText xml:space="preserve"> PAGEREF _Toc215238628 \h </w:instrText>
         </w:r>
         <w:r>
           <w:rPr>
@@ -783,7 +786,7 @@
           <w14:ligatures w14:val="standardContextual"/>
         </w:rPr>
       </w:pPr>
-      <w:hyperlink w:anchor="_Toc215238010" w:history="1">
+      <w:hyperlink w:anchor="_Toc215238629" w:history="1">
         <w:r>
           <w:rPr>
             <w:rStyle w:val="Lienhypertexte"/>
@@ -831,7 +834,7 @@
             <w:noProof/>
             <w:webHidden/>
           </w:rPr>
-          <w:instrText xml:space="preserve"> PAGEREF _Toc215238010 \h </w:instrText>
+          <w:instrText xml:space="preserve"> PAGEREF _Toc215238629 \h </w:instrText>
         </w:r>
         <w:r>
           <w:rPr>
@@ -881,12 +884,11 @@
           <w14:ligatures w14:val="standardContextual"/>
         </w:rPr>
       </w:pPr>
-      <w:hyperlink w:anchor="_Toc215238011" w:history="1">
+      <w:hyperlink w:anchor="_Toc215238630" w:history="1">
         <w:r>
           <w:rPr>
             <w:rStyle w:val="Lienhypertexte"/>
             <w:noProof/>
-            <w:lang w:val="en-US"/>
           </w:rPr>
           <w:t>4</w:t>
         </w:r>
@@ -908,9 +910,8 @@
           <w:rPr>
             <w:rStyle w:val="Lienhypertexte"/>
             <w:noProof/>
-            <w:lang w:val="en-US"/>
-          </w:rPr>
-          <w:t>Schéma initial su workflow ci/cd</w:t>
+          </w:rPr>
+          <w:t>Schéma initial du workflow ci/cd</w:t>
         </w:r>
         <w:r>
           <w:rPr>
@@ -931,7 +932,7 @@
             <w:noProof/>
             <w:webHidden/>
           </w:rPr>
-          <w:instrText xml:space="preserve"> PAGEREF _Toc215238011 \h </w:instrText>
+          <w:instrText xml:space="preserve"> PAGEREF _Toc215238630 \h </w:instrText>
         </w:r>
         <w:r>
           <w:rPr>
@@ -981,7 +982,7 @@
           <w14:ligatures w14:val="standardContextual"/>
         </w:rPr>
       </w:pPr>
-      <w:hyperlink w:anchor="_Toc215238012" w:history="1">
+      <w:hyperlink w:anchor="_Toc215238631" w:history="1">
         <w:r>
           <w:rPr>
             <w:rStyle w:val="Lienhypertexte"/>
@@ -1029,7 +1030,7 @@
             <w:noProof/>
             <w:webHidden/>
           </w:rPr>
-          <w:instrText xml:space="preserve"> PAGEREF _Toc215238012 \h </w:instrText>
+          <w:instrText xml:space="preserve"> PAGEREF _Toc215238631 \h </w:instrText>
         </w:r>
         <w:r>
           <w:rPr>
@@ -1079,7 +1080,7 @@
           <w14:ligatures w14:val="standardContextual"/>
         </w:rPr>
       </w:pPr>
-      <w:hyperlink w:anchor="_Toc215238013" w:history="1">
+      <w:hyperlink w:anchor="_Toc215238632" w:history="1">
         <w:r>
           <w:rPr>
             <w:rStyle w:val="Lienhypertexte"/>
@@ -1127,7 +1128,7 @@
             <w:noProof/>
             <w:webHidden/>
           </w:rPr>
-          <w:instrText xml:space="preserve"> PAGEREF _Toc215238013 \h </w:instrText>
+          <w:instrText xml:space="preserve"> PAGEREF _Toc215238632 \h </w:instrText>
         </w:r>
         <w:r>
           <w:rPr>
@@ -1177,7 +1178,7 @@
           <w14:ligatures w14:val="standardContextual"/>
         </w:rPr>
       </w:pPr>
-      <w:hyperlink w:anchor="_Toc215238014" w:history="1">
+      <w:hyperlink w:anchor="_Toc215238633" w:history="1">
         <w:r>
           <w:rPr>
             <w:rStyle w:val="Lienhypertexte"/>
@@ -1225,7 +1226,7 @@
             <w:noProof/>
             <w:webHidden/>
           </w:rPr>
-          <w:instrText xml:space="preserve"> PAGEREF _Toc215238014 \h </w:instrText>
+          <w:instrText xml:space="preserve"> PAGEREF _Toc215238633 \h </w:instrText>
         </w:r>
         <w:r>
           <w:rPr>
@@ -1275,7 +1276,7 @@
           <w14:ligatures w14:val="standardContextual"/>
         </w:rPr>
       </w:pPr>
-      <w:hyperlink w:anchor="_Toc215238015" w:history="1">
+      <w:hyperlink w:anchor="_Toc215238634" w:history="1">
         <w:r>
           <w:rPr>
             <w:rStyle w:val="Lienhypertexte"/>
@@ -1323,7 +1324,7 @@
             <w:noProof/>
             <w:webHidden/>
           </w:rPr>
-          <w:instrText xml:space="preserve"> PAGEREF _Toc215238015 \h </w:instrText>
+          <w:instrText xml:space="preserve"> PAGEREF _Toc215238634 \h </w:instrText>
         </w:r>
         <w:r>
           <w:rPr>
@@ -1376,7 +1377,7 @@
       </w:pPr>
       <w:bookmarkStart w:id="0" w:name="_Toc532179955"/>
       <w:bookmarkStart w:id="1" w:name="_Toc165969637"/>
-      <w:bookmarkStart w:id="2" w:name="_Toc215238004"/>
+      <w:bookmarkStart w:id="2" w:name="_Toc215238623"/>
       <w:r>
         <w:lastRenderedPageBreak/>
         <w:t>Spécifications</w:t>
@@ -1396,7 +1397,7 @@
       </w:pPr>
       <w:bookmarkStart w:id="3" w:name="_Toc532179969"/>
       <w:bookmarkStart w:id="4" w:name="_Toc165969639"/>
-      <w:bookmarkStart w:id="5" w:name="_Toc215238005"/>
+      <w:bookmarkStart w:id="5" w:name="_Toc215238624"/>
       <w:r>
         <w:t>T</w:t>
       </w:r>
@@ -1430,7 +1431,7 @@
       <w:pPr>
         <w:pStyle w:val="Titre2"/>
       </w:pPr>
-      <w:bookmarkStart w:id="6" w:name="_Toc215238006"/>
+      <w:bookmarkStart w:id="6" w:name="_Toc215238625"/>
       <w:r>
         <w:t>Description</w:t>
       </w:r>
@@ -1453,7 +1454,7 @@
       <w:pPr>
         <w:pStyle w:val="Titre2"/>
       </w:pPr>
-      <w:bookmarkStart w:id="7" w:name="_Toc215238007"/>
+      <w:bookmarkStart w:id="7" w:name="_Toc215238626"/>
       <w:r>
         <w:t>Matériel et logiciels à disposition</w:t>
       </w:r>
@@ -1523,7 +1524,7 @@
       <w:pPr>
         <w:pStyle w:val="Titre2"/>
       </w:pPr>
-      <w:bookmarkStart w:id="8" w:name="_Toc215238008"/>
+      <w:bookmarkStart w:id="8" w:name="_Toc215238627"/>
       <w:r>
         <w:t>P</w:t>
       </w:r>
@@ -1573,7 +1574,7 @@
       <w:pPr>
         <w:pStyle w:val="Titre1"/>
       </w:pPr>
-      <w:bookmarkStart w:id="9" w:name="_Toc215238009"/>
+      <w:bookmarkStart w:id="9" w:name="_Toc215238628"/>
       <w:bookmarkEnd w:id="3"/>
       <w:bookmarkEnd w:id="4"/>
       <w:r>
@@ -1585,7 +1586,7 @@
       <w:pPr>
         <w:pStyle w:val="Titre1"/>
       </w:pPr>
-      <w:bookmarkStart w:id="10" w:name="_Toc215238010"/>
+      <w:bookmarkStart w:id="10" w:name="_Toc215238629"/>
       <w:r>
         <w:t>Description des étapes du workflow ci/cd</w:t>
       </w:r>
@@ -1594,34 +1595,16 @@
     <w:p>
       <w:pPr>
         <w:pStyle w:val="Titre1"/>
-        <w:rPr>
-          <w:lang w:val="en-US"/>
-        </w:rPr>
-      </w:pPr>
-      <w:bookmarkStart w:id="11" w:name="_Toc215238011"/>
+      </w:pPr>
+      <w:bookmarkStart w:id="11" w:name="_Toc215238630"/>
       <w:r>
-        <w:rPr>
-          <w:lang w:val="en-US"/>
-        </w:rPr>
-        <w:t>S</w:t>
+        <w:t xml:space="preserve">Schéma initial </w:t>
       </w:r>
       <w:r>
-        <w:rPr>
-          <w:lang w:val="en-US"/>
-        </w:rPr>
-        <w:t>c</w:t>
+        <w:t>d</w:t>
       </w:r>
       <w:r>
-        <w:rPr>
-          <w:lang w:val="en-US"/>
-        </w:rPr>
-        <w:t>héma initial su workflow c</w:t>
-      </w:r>
-      <w:r>
-        <w:rPr>
-          <w:lang w:val="en-US"/>
-        </w:rPr>
-        <w:t>i/cd</w:t>
+        <w:t>u workflow ci/cd</w:t>
       </w:r>
       <w:bookmarkEnd w:id="11"/>
     </w:p>
@@ -1629,7 +1612,7 @@
       <w:pPr>
         <w:pStyle w:val="Titre1"/>
       </w:pPr>
-      <w:bookmarkStart w:id="12" w:name="_Toc215238012"/>
+      <w:bookmarkStart w:id="12" w:name="_Toc215238631"/>
       <w:r>
         <w:t>Rapport de déploiement</w:t>
       </w:r>
@@ -1639,7 +1622,7 @@
       <w:pPr>
         <w:pStyle w:val="Titre1"/>
       </w:pPr>
-      <w:bookmarkStart w:id="13" w:name="_Toc215238013"/>
+      <w:bookmarkStart w:id="13" w:name="_Toc215238632"/>
       <w:r>
         <w:t>schéma ci/cd</w:t>
       </w:r>
@@ -1649,7 +1632,7 @@
       <w:pPr>
         <w:pStyle w:val="Titre1"/>
       </w:pPr>
-      <w:bookmarkStart w:id="14" w:name="_Toc215238014"/>
+      <w:bookmarkStart w:id="14" w:name="_Toc215238633"/>
       <w:r>
         <w:t>explication sur l’usage de l’ia</w:t>
       </w:r>
@@ -1659,7 +1642,7 @@
       <w:pPr>
         <w:pStyle w:val="Titre1"/>
       </w:pPr>
-      <w:bookmarkStart w:id="15" w:name="_Toc215238015"/>
+      <w:bookmarkStart w:id="15" w:name="_Toc215238634"/>
       <w:r>
         <w:t>Conclusion</w:t>
       </w:r>
@@ -2134,7 +2117,7 @@
               <w:noProof/>
               <w:szCs w:val="16"/>
             </w:rPr>
-            <w:t>00.00.0000 00:00</w:t>
+            <w:t>28.11.2025 16:00</w:t>
           </w:r>
           <w:r>
             <w:rPr>
@@ -2346,7 +2329,7 @@
         <v:path o:extrusionok="f" gradientshapeok="t" o:connecttype="rect"/>
         <o:lock v:ext="edit" aspectratio="t"/>
       </v:shapetype>
-      <v:shape id="_x0000_i1057" type="#_x0000_t75" style="width:12pt;height:12pt" o:bullet="t">
+      <v:shape id="_x0000_i1032" type="#_x0000_t75" style="width:12pt;height:12pt" o:bullet="t">
         <v:imagedata r:id="rId1" o:title="BD10263_"/>
       </v:shape>
     </w:pict>
@@ -7274,6 +7257,25 @@
 </file>
 
 <file path=customXml/item1.xml><?xml version="1.0" encoding="utf-8"?>
+<?mso-contentType ?>
+<FormTemplates xmlns="http://schemas.microsoft.com/sharepoint/v3/contenttype/forms">
+  <Display>DocumentLibraryForm</Display>
+  <Edit>DocumentLibraryForm</Edit>
+  <New>DocumentLibraryForm</New>
+</FormTemplates>
+</file>
+
+<file path=customXml/item2.xml><?xml version="1.0" encoding="utf-8"?>
+<b:Sources xmlns:b="http://schemas.openxmlformats.org/officeDocument/2006/bibliography" xmlns="http://schemas.openxmlformats.org/officeDocument/2006/bibliography" SelectedStyle="\APA.XSL" StyleName="APA"/>
+</file>
+
+<file path=customXml/item3.xml><?xml version="1.0" encoding="utf-8"?>
+<p:properties xmlns:p="http://schemas.microsoft.com/office/2006/metadata/properties" xmlns:xsi="http://www.w3.org/2001/XMLSchema-instance" xmlns:pc="http://schemas.microsoft.com/office/infopath/2007/PartnerControls">
+  <documentManagement/>
+</p:properties>
+</file>
+
+<file path=customXml/item4.xml><?xml version="1.0" encoding="utf-8"?>
 <ct:contentTypeSchema xmlns:ct="http://schemas.microsoft.com/office/2006/metadata/contentType" xmlns:ma="http://schemas.microsoft.com/office/2006/metadata/properties/metaAttributes" ct:_="" ma:_="" ma:contentTypeName="Document" ma:contentTypeID="0x010100FBB99F57F4D89D439F52EDCD0CED316B" ma:contentTypeVersion="7" ma:contentTypeDescription="Crée un document." ma:contentTypeScope="" ma:versionID="7f146099027e1b74c82fbe61e090590b">
   <xsd:schema xmlns:xsd="http://www.w3.org/2001/XMLSchema" xmlns:xs="http://www.w3.org/2001/XMLSchema" xmlns:p="http://schemas.microsoft.com/office/2006/metadata/properties" xmlns:ns2="6b19550a-bdc3-4796-8096-c6911560d534" targetNamespace="http://schemas.microsoft.com/office/2006/metadata/properties" ma:root="true" ma:fieldsID="7044bf5f632aa66a3f32a70d04b92caa" ns2:_="">
     <xsd:import namespace="6b19550a-bdc3-4796-8096-c6911560d534"/>
@@ -7435,26 +7437,32 @@
 </ct:contentTypeSchema>
 </file>
 
-<file path=customXml/item2.xml><?xml version="1.0" encoding="utf-8"?>
-<p:properties xmlns:p="http://schemas.microsoft.com/office/2006/metadata/properties" xmlns:xsi="http://www.w3.org/2001/XMLSchema-instance" xmlns:pc="http://schemas.microsoft.com/office/infopath/2007/PartnerControls">
-  <documentManagement/>
-</p:properties>
+<file path=customXml/itemProps1.xml><?xml version="1.0" encoding="utf-8"?>
+<ds:datastoreItem xmlns:ds="http://schemas.openxmlformats.org/officeDocument/2006/customXml" ds:itemID="{6C3F7A66-EDE3-46FD-83EB-3C265E5D2669}">
+  <ds:schemaRefs>
+    <ds:schemaRef ds:uri="http://schemas.microsoft.com/sharepoint/v3/contenttype/forms"/>
+  </ds:schemaRefs>
+</ds:datastoreItem>
 </file>
 
-<file path=customXml/item3.xml><?xml version="1.0" encoding="utf-8"?>
-<b:Sources xmlns:b="http://schemas.openxmlformats.org/officeDocument/2006/bibliography" xmlns="http://schemas.openxmlformats.org/officeDocument/2006/bibliography" SelectedStyle="\APA.XSL" StyleName="APA"/>
+<file path=customXml/itemProps2.xml><?xml version="1.0" encoding="utf-8"?>
+<ds:datastoreItem xmlns:ds="http://schemas.openxmlformats.org/officeDocument/2006/customXml" ds:itemID="{C8C35155-3E6A-4058-B6E4-303717845E3B}">
+  <ds:schemaRefs>
+    <ds:schemaRef ds:uri="http://schemas.openxmlformats.org/officeDocument/2006/bibliography"/>
+  </ds:schemaRefs>
+</ds:datastoreItem>
 </file>
 
-<file path=customXml/item4.xml><?xml version="1.0" encoding="utf-8"?>
-<?mso-contentType ?>
-<FormTemplates xmlns="http://schemas.microsoft.com/sharepoint/v3/contenttype/forms">
-  <Display>DocumentLibraryForm</Display>
-  <Edit>DocumentLibraryForm</Edit>
-  <New>DocumentLibraryForm</New>
-</FormTemplates>
+<file path=customXml/itemProps3.xml><?xml version="1.0" encoding="utf-8"?>
+<ds:datastoreItem xmlns:ds="http://schemas.openxmlformats.org/officeDocument/2006/customXml" ds:itemID="{2319CDB8-A2CD-412D-8359-13E6B4DF1FF4}">
+  <ds:schemaRefs>
+    <ds:schemaRef ds:uri="http://schemas.microsoft.com/office/2006/metadata/properties"/>
+    <ds:schemaRef ds:uri="http://schemas.microsoft.com/office/infopath/2007/PartnerControls"/>
+  </ds:schemaRefs>
+</ds:datastoreItem>
 </file>
 
-<file path=customXml/itemProps1.xml><?xml version="1.0" encoding="utf-8"?>
+<file path=customXml/itemProps4.xml><?xml version="1.0" encoding="utf-8"?>
 <ds:datastoreItem xmlns:ds="http://schemas.openxmlformats.org/officeDocument/2006/customXml" ds:itemID="{75ED066B-A5C4-4F00-9682-79C6BF6A6E3B}">
   <ds:schemaRefs>
     <ds:schemaRef ds:uri="http://schemas.microsoft.com/office/2006/metadata/contentType"/>
@@ -7470,29 +7478,4 @@
     <ds:schemaRef ds:uri="http://schemas.microsoft.com/internal/obd"/>
   </ds:schemaRefs>
 </ds:datastoreItem>
-</file>
-
-<file path=customXml/itemProps2.xml><?xml version="1.0" encoding="utf-8"?>
-<ds:datastoreItem xmlns:ds="http://schemas.openxmlformats.org/officeDocument/2006/customXml" ds:itemID="{2319CDB8-A2CD-412D-8359-13E6B4DF1FF4}">
-  <ds:schemaRefs>
-    <ds:schemaRef ds:uri="http://schemas.microsoft.com/office/2006/metadata/properties"/>
-    <ds:schemaRef ds:uri="http://schemas.microsoft.com/office/infopath/2007/PartnerControls"/>
-  </ds:schemaRefs>
-</ds:datastoreItem>
-</file>
-
-<file path=customXml/itemProps3.xml><?xml version="1.0" encoding="utf-8"?>
-<ds:datastoreItem xmlns:ds="http://schemas.openxmlformats.org/officeDocument/2006/customXml" ds:itemID="{C8C35155-3E6A-4058-B6E4-303717845E3B}">
-  <ds:schemaRefs>
-    <ds:schemaRef ds:uri="http://schemas.openxmlformats.org/officeDocument/2006/bibliography"/>
-  </ds:schemaRefs>
-</ds:datastoreItem>
-</file>
-
-<file path=customXml/itemProps4.xml><?xml version="1.0" encoding="utf-8"?>
-<ds:datastoreItem xmlns:ds="http://schemas.openxmlformats.org/officeDocument/2006/customXml" ds:itemID="{6C3F7A66-EDE3-46FD-83EB-3C265E5D2669}">
-  <ds:schemaRefs>
-    <ds:schemaRef ds:uri="http://schemas.microsoft.com/sharepoint/v3/contenttype/forms"/>
-  </ds:schemaRefs>
-</ds:datastoreItem>
 </file>
</xml_diff>

<commit_message>
Modificationde l'image de couverture
</commit_message>
<xml_diff>
--- a/Doc/Rapport-CICD-YosefMathieu.docx
+++ b/Doc/Rapport-CICD-YosefMathieu.docx
@@ -10,13 +10,8 @@
         <w:t xml:space="preserve"> </w:t>
       </w:r>
       <w:r>
-        <w:t xml:space="preserve">324 – </w:t>
+        <w:t>324 – P_DevOps</w:t>
       </w:r>
-      <w:proofErr w:type="spellStart"/>
-      <w:r>
-        <w:t>P_DevOps</w:t>
-      </w:r>
-      <w:proofErr w:type="spellEnd"/>
     </w:p>
     <w:p>
       <w:pPr>
@@ -30,16 +25,13 @@
       </w:pPr>
       <w:r>
         <w:rPr>
-          <w:rFonts w:cs="Arial"/>
           <w:noProof/>
-          <w:sz w:val="22"/>
-          <w:szCs w:val="22"/>
         </w:rPr>
         <w:drawing>
-          <wp:inline distT="0" distB="0" distL="0" distR="0" wp14:anchorId="414C6475" wp14:editId="2AB6A244">
-            <wp:extent cx="3134995" cy="2558415"/>
-            <wp:effectExtent l="19050" t="0" r="8255" b="0"/>
-            <wp:docPr id="3" name="Image 3"/>
+          <wp:inline distT="0" distB="0" distL="0" distR="0" wp14:anchorId="65796AB1" wp14:editId="5DC30046">
+            <wp:extent cx="5759450" cy="3047709"/>
+            <wp:effectExtent l="0" t="0" r="0" b="635"/>
+            <wp:docPr id="3" name="Image 2" descr="A comprehensive guide to creating CI/CD pipelines with GitHub Actions ..."/>
             <wp:cNvGraphicFramePr>
               <a:graphicFrameLocks xmlns:a="http://schemas.openxmlformats.org/drawingml/2006/main" noChangeAspect="1"/>
             </wp:cNvGraphicFramePr>
@@ -47,13 +39,19 @@
               <a:graphicData uri="http://schemas.openxmlformats.org/drawingml/2006/picture">
                 <pic:pic xmlns:pic="http://schemas.openxmlformats.org/drawingml/2006/picture">
                   <pic:nvPicPr>
-                    <pic:cNvPr id="0" name="Picture 3"/>
+                    <pic:cNvPr id="0" name="Picture 3" descr="A comprehensive guide to creating CI/CD pipelines with GitHub Actions ..."/>
                     <pic:cNvPicPr>
                       <a:picLocks noChangeAspect="1" noChangeArrowheads="1"/>
                     </pic:cNvPicPr>
                   </pic:nvPicPr>
                   <pic:blipFill>
-                    <a:blip r:embed="rId11" cstate="print"/>
+                    <a:blip r:embed="rId11">
+                      <a:extLst>
+                        <a:ext uri="{28A0092B-C50C-407E-A947-70E740481C1C}">
+                          <a14:useLocalDpi xmlns:a14="http://schemas.microsoft.com/office/drawing/2010/main" val="0"/>
+                        </a:ext>
+                      </a:extLst>
+                    </a:blip>
                     <a:srcRect/>
                     <a:stretch>
                       <a:fillRect/>
@@ -62,17 +60,14 @@
                   <pic:spPr bwMode="auto">
                     <a:xfrm>
                       <a:off x="0" y="0"/>
-                      <a:ext cx="3134995" cy="2558415"/>
+                      <a:ext cx="5759450" cy="3047709"/>
                     </a:xfrm>
                     <a:prstGeom prst="rect">
                       <a:avLst/>
                     </a:prstGeom>
                     <a:noFill/>
-                    <a:ln w="9525">
+                    <a:ln>
                       <a:noFill/>
-                      <a:miter lim="800000"/>
-                      <a:headEnd/>
-                      <a:tailEnd/>
                     </a:ln>
                   </pic:spPr>
                 </pic:pic>
@@ -86,15 +81,6 @@
       <w:pPr>
         <w:jc w:val="center"/>
       </w:pPr>
-      <w:r>
-        <w:t>(</w:t>
-      </w:r>
-      <w:r>
-        <w:t>Une</w:t>
-      </w:r>
-      <w:r>
-        <w:t xml:space="preserve"> image originale représentant le projet)</w:t>
-      </w:r>
     </w:p>
     <w:p>
       <w:pPr>
@@ -102,23 +88,7 @@
         <w:jc w:val="center"/>
       </w:pPr>
       <w:r>
-        <w:t xml:space="preserve">Mathieu Bamert, </w:t>
-      </w:r>
-      <w:proofErr w:type="spellStart"/>
-      <w:r>
-        <w:t>Yosef</w:t>
-      </w:r>
-      <w:proofErr w:type="spellEnd"/>
-      <w:r>
-        <w:t xml:space="preserve"> </w:t>
-      </w:r>
-      <w:proofErr w:type="spellStart"/>
-      <w:r>
-        <w:t>Nademo</w:t>
-      </w:r>
-      <w:proofErr w:type="spellEnd"/>
-      <w:r>
-        <w:t xml:space="preserve"> – CID 3b</w:t>
+        <w:t>Mathieu Bamert, Yosef Nademo – CID 3b</w:t>
       </w:r>
     </w:p>
     <w:p>
@@ -1395,9 +1365,9 @@
       <w:pPr>
         <w:pStyle w:val="Titre2"/>
       </w:pPr>
-      <w:bookmarkStart w:id="3" w:name="_Toc532179969"/>
-      <w:bookmarkStart w:id="4" w:name="_Toc165969639"/>
-      <w:bookmarkStart w:id="5" w:name="_Toc215238624"/>
+      <w:bookmarkStart w:id="3" w:name="_Toc215238624"/>
+      <w:bookmarkStart w:id="4" w:name="_Toc532179969"/>
+      <w:bookmarkStart w:id="5" w:name="_Toc165969639"/>
       <w:r>
         <w:t>T</w:t>
       </w:r>
@@ -1407,19 +1377,14 @@
       <w:r>
         <w:t>e</w:t>
       </w:r>
-      <w:bookmarkEnd w:id="5"/>
+      <w:bookmarkEnd w:id="3"/>
     </w:p>
     <w:p>
       <w:pPr>
         <w:pStyle w:val="Retraitcorpsdetexte"/>
       </w:pPr>
-      <w:proofErr w:type="spellStart"/>
       <w:r>
-        <w:t>P_DevOps</w:t>
-      </w:r>
-      <w:proofErr w:type="spellEnd"/>
-      <w:r>
-        <w:t xml:space="preserve"> 324</w:t>
+        <w:t>P_DevOps 324</w:t>
       </w:r>
     </w:p>
     <w:p>
@@ -1575,12 +1540,271 @@
         <w:pStyle w:val="Titre1"/>
       </w:pPr>
       <w:bookmarkStart w:id="9" w:name="_Toc215238628"/>
-      <w:bookmarkEnd w:id="3"/>
       <w:bookmarkEnd w:id="4"/>
+      <w:bookmarkEnd w:id="5"/>
       <w:r>
         <w:t>Description des actions nécessaires</w:t>
       </w:r>
       <w:bookmarkEnd w:id="9"/>
+    </w:p>
+    <w:p>
+      <w:pPr>
+        <w:pStyle w:val="Corpsdetexte"/>
+        <w:numPr>
+          <w:ilvl w:val="0"/>
+          <w:numId w:val="49"/>
+        </w:numPr>
+      </w:pPr>
+      <w:r>
+        <w:t>L</w:t>
+      </w:r>
+    </w:p>
+    <w:p>
+      <w:pPr>
+        <w:pStyle w:val="Corpsdetexte"/>
+        <w:numPr>
+          <w:ilvl w:val="0"/>
+          <w:numId w:val="49"/>
+        </w:numPr>
+      </w:pPr>
+      <w:r>
+        <w:t>L</w:t>
+      </w:r>
+    </w:p>
+    <w:p>
+      <w:pPr>
+        <w:pStyle w:val="Paragraphedeliste"/>
+        <w:numPr>
+          <w:ilvl w:val="0"/>
+          <w:numId w:val="49"/>
+        </w:numPr>
+        <w:shd w:val="clear" w:color="auto" w:fill="FFFFFF"/>
+        <w:rPr>
+          <w:rFonts w:ascii="Segoe UI" w:hAnsi="Segoe UI" w:cs="Segoe UI"/>
+          <w:color w:val="242424"/>
+          <w:sz w:val="21"/>
+          <w:szCs w:val="21"/>
+        </w:rPr>
+      </w:pPr>
+      <w:r>
+        <w:rPr>
+          <w:rFonts w:ascii="Segoe UI" w:hAnsi="Segoe UI" w:cs="Segoe UI"/>
+          <w:color w:val="242424"/>
+          <w:sz w:val="21"/>
+          <w:szCs w:val="21"/>
+        </w:rPr>
+        <w:t>VMs pour notre projet</w:t>
+      </w:r>
+    </w:p>
+    <w:p>
+      <w:pPr>
+        <w:pStyle w:val="Paragraphedeliste"/>
+        <w:shd w:val="clear" w:color="auto" w:fill="FFFFFF"/>
+        <w:ind w:left="1440"/>
+        <w:rPr>
+          <w:rFonts w:ascii="Segoe UI" w:hAnsi="Segoe UI" w:cs="Segoe UI"/>
+          <w:color w:val="242424"/>
+          <w:sz w:val="21"/>
+          <w:szCs w:val="21"/>
+        </w:rPr>
+      </w:pPr>
+    </w:p>
+    <w:p>
+      <w:pPr>
+        <w:pStyle w:val="Paragraphedeliste"/>
+        <w:shd w:val="clear" w:color="auto" w:fill="FFFFFF"/>
+        <w:ind w:left="1440"/>
+        <w:rPr>
+          <w:rFonts w:ascii="Segoe UI" w:hAnsi="Segoe UI" w:cs="Segoe UI"/>
+          <w:color w:val="242424"/>
+          <w:sz w:val="21"/>
+          <w:szCs w:val="21"/>
+        </w:rPr>
+      </w:pPr>
+      <w:r>
+        <w:rPr>
+          <w:rFonts w:ascii="Segoe UI" w:hAnsi="Segoe UI" w:cs="Segoe UI"/>
+          <w:color w:val="242424"/>
+          <w:sz w:val="21"/>
+          <w:szCs w:val="21"/>
+        </w:rPr>
+        <w:t>VM-Test</w:t>
+      </w:r>
+    </w:p>
+    <w:p>
+      <w:pPr>
+        <w:pStyle w:val="Paragraphedeliste"/>
+        <w:shd w:val="clear" w:color="auto" w:fill="FFFFFF"/>
+        <w:ind w:left="1440"/>
+        <w:rPr>
+          <w:rFonts w:ascii="Segoe UI" w:hAnsi="Segoe UI" w:cs="Segoe UI"/>
+          <w:color w:val="242424"/>
+          <w:sz w:val="21"/>
+          <w:szCs w:val="21"/>
+        </w:rPr>
+      </w:pPr>
+      <w:r>
+        <w:rPr>
+          <w:rFonts w:ascii="Segoe UI" w:hAnsi="Segoe UI" w:cs="Segoe UI"/>
+          <w:color w:val="242424"/>
+          <w:sz w:val="21"/>
+          <w:szCs w:val="21"/>
+        </w:rPr>
+        <w:t>Nous avons retenu la VM ubuntu-srv10</w:t>
+      </w:r>
+      <w:r>
+        <w:rPr>
+          <w:rFonts w:ascii="Segoe UI" w:hAnsi="Segoe UI" w:cs="Segoe UI"/>
+          <w:color w:val="242424"/>
+          <w:sz w:val="21"/>
+          <w:szCs w:val="21"/>
+        </w:rPr>
+        <w:t>6-324</w:t>
+      </w:r>
+      <w:r>
+        <w:rPr>
+          <w:rFonts w:ascii="Segoe UI" w:hAnsi="Segoe UI" w:cs="Segoe UI"/>
+          <w:color w:val="242424"/>
+          <w:sz w:val="21"/>
+          <w:szCs w:val="21"/>
+        </w:rPr>
+        <w:t xml:space="preserve"> (</w:t>
+      </w:r>
+      <w:r>
+        <w:rPr>
+          <w:rFonts w:ascii="Segoe UI" w:hAnsi="Segoe UI" w:cs="Segoe UI"/>
+          <w:color w:val="242424"/>
+          <w:sz w:val="21"/>
+          <w:szCs w:val="21"/>
+        </w:rPr>
+        <w:t>Nademo Yosef</w:t>
+      </w:r>
+      <w:r>
+        <w:rPr>
+          <w:rFonts w:ascii="Segoe UI" w:hAnsi="Segoe UI" w:cs="Segoe UI"/>
+          <w:color w:val="242424"/>
+          <w:sz w:val="21"/>
+          <w:szCs w:val="21"/>
+        </w:rPr>
+        <w:t>)</w:t>
+      </w:r>
+    </w:p>
+    <w:p>
+      <w:pPr>
+        <w:pStyle w:val="Paragraphedeliste"/>
+        <w:shd w:val="clear" w:color="auto" w:fill="FFFFFF"/>
+        <w:ind w:left="1440"/>
+        <w:rPr>
+          <w:rFonts w:ascii="Segoe UI" w:hAnsi="Segoe UI" w:cs="Segoe UI"/>
+          <w:color w:val="242424"/>
+          <w:sz w:val="21"/>
+          <w:szCs w:val="21"/>
+        </w:rPr>
+      </w:pPr>
+    </w:p>
+    <w:p>
+      <w:pPr>
+        <w:pStyle w:val="Paragraphedeliste"/>
+        <w:shd w:val="clear" w:color="auto" w:fill="FFFFFF"/>
+        <w:ind w:left="1440"/>
+        <w:rPr>
+          <w:rFonts w:ascii="Segoe UI" w:hAnsi="Segoe UI" w:cs="Segoe UI"/>
+          <w:color w:val="242424"/>
+          <w:sz w:val="21"/>
+          <w:szCs w:val="21"/>
+        </w:rPr>
+      </w:pPr>
+      <w:r>
+        <w:rPr>
+          <w:rFonts w:ascii="Segoe UI" w:hAnsi="Segoe UI" w:cs="Segoe UI"/>
+          <w:color w:val="242424"/>
+          <w:sz w:val="21"/>
+          <w:szCs w:val="21"/>
+        </w:rPr>
+        <w:t>VM-Prod</w:t>
+      </w:r>
+    </w:p>
+    <w:p>
+      <w:pPr>
+        <w:pStyle w:val="Paragraphedeliste"/>
+        <w:shd w:val="clear" w:color="auto" w:fill="FFFFFF"/>
+        <w:ind w:left="1440"/>
+        <w:rPr>
+          <w:rFonts w:ascii="Segoe UI" w:hAnsi="Segoe UI" w:cs="Segoe UI"/>
+          <w:color w:val="242424"/>
+          <w:sz w:val="21"/>
+          <w:szCs w:val="21"/>
+        </w:rPr>
+      </w:pPr>
+      <w:r>
+        <w:rPr>
+          <w:rFonts w:ascii="Segoe UI" w:hAnsi="Segoe UI" w:cs="Segoe UI"/>
+          <w:color w:val="242424"/>
+          <w:sz w:val="21"/>
+          <w:szCs w:val="21"/>
+        </w:rPr>
+        <w:t>Nous avons retenu la VM ubuntu-srv1</w:t>
+      </w:r>
+      <w:r>
+        <w:rPr>
+          <w:rFonts w:ascii="Segoe UI" w:hAnsi="Segoe UI" w:cs="Segoe UI"/>
+          <w:color w:val="242424"/>
+          <w:sz w:val="21"/>
+          <w:szCs w:val="21"/>
+        </w:rPr>
+        <w:t>00</w:t>
+      </w:r>
+      <w:r>
+        <w:rPr>
+          <w:rFonts w:ascii="Segoe UI" w:hAnsi="Segoe UI" w:cs="Segoe UI"/>
+          <w:color w:val="242424"/>
+          <w:sz w:val="21"/>
+          <w:szCs w:val="21"/>
+        </w:rPr>
+        <w:t xml:space="preserve"> (</w:t>
+      </w:r>
+      <w:r>
+        <w:rPr>
+          <w:rFonts w:ascii="Segoe UI" w:hAnsi="Segoe UI" w:cs="Segoe UI"/>
+          <w:color w:val="242424"/>
+          <w:sz w:val="21"/>
+          <w:szCs w:val="21"/>
+        </w:rPr>
+        <w:t>Bamert</w:t>
+      </w:r>
+      <w:r>
+        <w:rPr>
+          <w:rFonts w:ascii="Segoe UI" w:hAnsi="Segoe UI" w:cs="Segoe UI"/>
+          <w:color w:val="242424"/>
+          <w:sz w:val="21"/>
+          <w:szCs w:val="21"/>
+        </w:rPr>
+        <w:t xml:space="preserve"> </w:t>
+      </w:r>
+      <w:r>
+        <w:rPr>
+          <w:rFonts w:ascii="Segoe UI" w:hAnsi="Segoe UI" w:cs="Segoe UI"/>
+          <w:color w:val="242424"/>
+          <w:sz w:val="21"/>
+          <w:szCs w:val="21"/>
+        </w:rPr>
+        <w:t>Mathieu</w:t>
+      </w:r>
+      <w:r>
+        <w:rPr>
+          <w:rFonts w:ascii="Segoe UI" w:hAnsi="Segoe UI" w:cs="Segoe UI"/>
+          <w:color w:val="242424"/>
+          <w:sz w:val="21"/>
+          <w:szCs w:val="21"/>
+        </w:rPr>
+        <w:t>)</w:t>
+      </w:r>
+    </w:p>
+    <w:p>
+      <w:pPr>
+        <w:pStyle w:val="Corpsdetexte"/>
+        <w:ind w:left="1440"/>
+      </w:pPr>
     </w:p>
     <w:p>
       <w:pPr>
@@ -2117,7 +2341,7 @@
               <w:noProof/>
               <w:szCs w:val="16"/>
             </w:rPr>
-            <w:t>28.11.2025 16:00</w:t>
+            <w:t>28.11.2025 16:33</w:t>
           </w:r>
           <w:r>
             <w:rPr>
@@ -2329,7 +2553,7 @@
         <v:path o:extrusionok="f" gradientshapeok="t" o:connecttype="rect"/>
         <o:lock v:ext="edit" aspectratio="t"/>
       </v:shapetype>
-      <v:shape id="_x0000_i1032" type="#_x0000_t75" style="width:12pt;height:12pt" o:bullet="t">
+      <v:shape id="_x0000_i1058" type="#_x0000_t75" style="width:12pt;height:12pt" o:bullet="t">
         <v:imagedata r:id="rId1" o:title="BD10263_"/>
       </v:shape>
     </w:pict>
@@ -2778,6 +3002,92 @@
     </w:lvl>
   </w:abstractNum>
   <w:abstractNum w:abstractNumId="12" w15:restartNumberingAfterBreak="0">
+    <w:nsid w:val="030D2A03"/>
+    <w:multiLevelType w:val="multilevel"/>
+    <w:tmpl w:val="100C001D"/>
+    <w:lvl w:ilvl="0">
+      <w:start w:val="1"/>
+      <w:numFmt w:val="decimal"/>
+      <w:lvlText w:val="%1)"/>
+      <w:lvlJc w:val="left"/>
+      <w:pPr>
+        <w:ind w:left="360" w:hanging="360"/>
+      </w:pPr>
+    </w:lvl>
+    <w:lvl w:ilvl="1">
+      <w:start w:val="1"/>
+      <w:numFmt w:val="lowerLetter"/>
+      <w:lvlText w:val="%2)"/>
+      <w:lvlJc w:val="left"/>
+      <w:pPr>
+        <w:ind w:left="720" w:hanging="360"/>
+      </w:pPr>
+    </w:lvl>
+    <w:lvl w:ilvl="2">
+      <w:start w:val="1"/>
+      <w:numFmt w:val="lowerRoman"/>
+      <w:lvlText w:val="%3)"/>
+      <w:lvlJc w:val="left"/>
+      <w:pPr>
+        <w:ind w:left="1080" w:hanging="360"/>
+      </w:pPr>
+    </w:lvl>
+    <w:lvl w:ilvl="3">
+      <w:start w:val="1"/>
+      <w:numFmt w:val="decimal"/>
+      <w:lvlText w:val="(%4)"/>
+      <w:lvlJc w:val="left"/>
+      <w:pPr>
+        <w:ind w:left="1440" w:hanging="360"/>
+      </w:pPr>
+    </w:lvl>
+    <w:lvl w:ilvl="4">
+      <w:start w:val="1"/>
+      <w:numFmt w:val="lowerLetter"/>
+      <w:lvlText w:val="(%5)"/>
+      <w:lvlJc w:val="left"/>
+      <w:pPr>
+        <w:ind w:left="1800" w:hanging="360"/>
+      </w:pPr>
+    </w:lvl>
+    <w:lvl w:ilvl="5">
+      <w:start w:val="1"/>
+      <w:numFmt w:val="lowerRoman"/>
+      <w:lvlText w:val="(%6)"/>
+      <w:lvlJc w:val="left"/>
+      <w:pPr>
+        <w:ind w:left="2160" w:hanging="360"/>
+      </w:pPr>
+    </w:lvl>
+    <w:lvl w:ilvl="6">
+      <w:start w:val="1"/>
+      <w:numFmt w:val="decimal"/>
+      <w:lvlText w:val="%7."/>
+      <w:lvlJc w:val="left"/>
+      <w:pPr>
+        <w:ind w:left="2520" w:hanging="360"/>
+      </w:pPr>
+    </w:lvl>
+    <w:lvl w:ilvl="7">
+      <w:start w:val="1"/>
+      <w:numFmt w:val="lowerLetter"/>
+      <w:lvlText w:val="%8."/>
+      <w:lvlJc w:val="left"/>
+      <w:pPr>
+        <w:ind w:left="2880" w:hanging="360"/>
+      </w:pPr>
+    </w:lvl>
+    <w:lvl w:ilvl="8">
+      <w:start w:val="1"/>
+      <w:numFmt w:val="lowerRoman"/>
+      <w:lvlText w:val="%9."/>
+      <w:lvlJc w:val="left"/>
+      <w:pPr>
+        <w:ind w:left="3240" w:hanging="360"/>
+      </w:pPr>
+    </w:lvl>
+  </w:abstractNum>
+  <w:abstractNum w:abstractNumId="13" w15:restartNumberingAfterBreak="0">
     <w:nsid w:val="037669EE"/>
     <w:multiLevelType w:val="multilevel"/>
     <w:tmpl w:val="100C0021"/>
@@ -2890,7 +3200,7 @@
       </w:rPr>
     </w:lvl>
   </w:abstractNum>
-  <w:abstractNum w:abstractNumId="13" w15:restartNumberingAfterBreak="0">
+  <w:abstractNum w:abstractNumId="14" w15:restartNumberingAfterBreak="0">
     <w:nsid w:val="06482CAE"/>
     <w:multiLevelType w:val="multilevel"/>
     <w:tmpl w:val="100C0021"/>
@@ -3003,7 +3313,7 @@
       </w:rPr>
     </w:lvl>
   </w:abstractNum>
-  <w:abstractNum w:abstractNumId="14" w15:restartNumberingAfterBreak="0">
+  <w:abstractNum w:abstractNumId="15" w15:restartNumberingAfterBreak="0">
     <w:nsid w:val="067320D8"/>
     <w:multiLevelType w:val="multilevel"/>
     <w:tmpl w:val="100C0021"/>
@@ -3116,7 +3426,7 @@
       </w:rPr>
     </w:lvl>
   </w:abstractNum>
-  <w:abstractNum w:abstractNumId="15" w15:restartNumberingAfterBreak="0">
+  <w:abstractNum w:abstractNumId="16" w15:restartNumberingAfterBreak="0">
     <w:nsid w:val="0A7C7405"/>
     <w:multiLevelType w:val="singleLevel"/>
     <w:tmpl w:val="92869324"/>
@@ -3137,7 +3447,7 @@
       </w:rPr>
     </w:lvl>
   </w:abstractNum>
-  <w:abstractNum w:abstractNumId="16" w15:restartNumberingAfterBreak="0">
+  <w:abstractNum w:abstractNumId="17" w15:restartNumberingAfterBreak="0">
     <w:nsid w:val="100D77BA"/>
     <w:multiLevelType w:val="hybridMultilevel"/>
     <w:tmpl w:val="B8147694"/>
@@ -3250,7 +3560,7 @@
       </w:rPr>
     </w:lvl>
   </w:abstractNum>
-  <w:abstractNum w:abstractNumId="17" w15:restartNumberingAfterBreak="0">
+  <w:abstractNum w:abstractNumId="18" w15:restartNumberingAfterBreak="0">
     <w:nsid w:val="13386E8A"/>
     <w:multiLevelType w:val="multilevel"/>
     <w:tmpl w:val="100C0021"/>
@@ -3363,7 +3673,7 @@
       </w:rPr>
     </w:lvl>
   </w:abstractNum>
-  <w:abstractNum w:abstractNumId="18" w15:restartNumberingAfterBreak="0">
+  <w:abstractNum w:abstractNumId="19" w15:restartNumberingAfterBreak="0">
     <w:nsid w:val="13AB381A"/>
     <w:multiLevelType w:val="hybridMultilevel"/>
     <w:tmpl w:val="B43857E8"/>
@@ -3506,7 +3816,7 @@
       </w:rPr>
     </w:lvl>
   </w:abstractNum>
-  <w:abstractNum w:abstractNumId="19" w15:restartNumberingAfterBreak="0">
+  <w:abstractNum w:abstractNumId="20" w15:restartNumberingAfterBreak="0">
     <w:nsid w:val="20CB35C8"/>
     <w:multiLevelType w:val="hybridMultilevel"/>
     <w:tmpl w:val="2AA2EA56"/>
@@ -3619,7 +3929,7 @@
       </w:rPr>
     </w:lvl>
   </w:abstractNum>
-  <w:abstractNum w:abstractNumId="20" w15:restartNumberingAfterBreak="0">
+  <w:abstractNum w:abstractNumId="21" w15:restartNumberingAfterBreak="0">
     <w:nsid w:val="2A8F67FD"/>
     <w:multiLevelType w:val="multilevel"/>
     <w:tmpl w:val="08EA5668"/>
@@ -3762,7 +4072,7 @@
       </w:rPr>
     </w:lvl>
   </w:abstractNum>
-  <w:abstractNum w:abstractNumId="21" w15:restartNumberingAfterBreak="0">
+  <w:abstractNum w:abstractNumId="22" w15:restartNumberingAfterBreak="0">
     <w:nsid w:val="2F2C5963"/>
     <w:multiLevelType w:val="multilevel"/>
     <w:tmpl w:val="E2569098"/>
@@ -3875,7 +4185,7 @@
       </w:pPr>
     </w:lvl>
   </w:abstractNum>
-  <w:abstractNum w:abstractNumId="22" w15:restartNumberingAfterBreak="0">
+  <w:abstractNum w:abstractNumId="23" w15:restartNumberingAfterBreak="0">
     <w:nsid w:val="36506853"/>
     <w:multiLevelType w:val="multilevel"/>
     <w:tmpl w:val="2F6EF210"/>
@@ -3988,7 +4298,7 @@
       </w:rPr>
     </w:lvl>
   </w:abstractNum>
-  <w:abstractNum w:abstractNumId="23" w15:restartNumberingAfterBreak="0">
+  <w:abstractNum w:abstractNumId="24" w15:restartNumberingAfterBreak="0">
     <w:nsid w:val="3BD16F36"/>
     <w:multiLevelType w:val="multilevel"/>
     <w:tmpl w:val="100C0021"/>
@@ -4101,7 +4411,7 @@
       </w:rPr>
     </w:lvl>
   </w:abstractNum>
-  <w:abstractNum w:abstractNumId="24" w15:restartNumberingAfterBreak="0">
+  <w:abstractNum w:abstractNumId="25" w15:restartNumberingAfterBreak="0">
     <w:nsid w:val="3C361DED"/>
     <w:multiLevelType w:val="multilevel"/>
     <w:tmpl w:val="100C0021"/>
@@ -4214,7 +4524,7 @@
       </w:rPr>
     </w:lvl>
   </w:abstractNum>
-  <w:abstractNum w:abstractNumId="25" w15:restartNumberingAfterBreak="0">
+  <w:abstractNum w:abstractNumId="26" w15:restartNumberingAfterBreak="0">
     <w:nsid w:val="3EF922F0"/>
     <w:multiLevelType w:val="multilevel"/>
     <w:tmpl w:val="100C0021"/>
@@ -4327,7 +4637,7 @@
       </w:rPr>
     </w:lvl>
   </w:abstractNum>
-  <w:abstractNum w:abstractNumId="26" w15:restartNumberingAfterBreak="0">
+  <w:abstractNum w:abstractNumId="27" w15:restartNumberingAfterBreak="0">
     <w:nsid w:val="486164F4"/>
     <w:multiLevelType w:val="multilevel"/>
     <w:tmpl w:val="100C0021"/>
@@ -4440,7 +4750,7 @@
       </w:rPr>
     </w:lvl>
   </w:abstractNum>
-  <w:abstractNum w:abstractNumId="27" w15:restartNumberingAfterBreak="0">
+  <w:abstractNum w:abstractNumId="28" w15:restartNumberingAfterBreak="0">
     <w:nsid w:val="4C4E14AC"/>
     <w:multiLevelType w:val="multilevel"/>
     <w:tmpl w:val="100C001F"/>
@@ -4526,7 +4836,7 @@
       </w:pPr>
     </w:lvl>
   </w:abstractNum>
-  <w:abstractNum w:abstractNumId="28" w15:restartNumberingAfterBreak="0">
+  <w:abstractNum w:abstractNumId="29" w15:restartNumberingAfterBreak="0">
     <w:nsid w:val="4D30734E"/>
     <w:multiLevelType w:val="multilevel"/>
     <w:tmpl w:val="100C001D"/>
@@ -4612,7 +4922,7 @@
       </w:pPr>
     </w:lvl>
   </w:abstractNum>
-  <w:abstractNum w:abstractNumId="29" w15:restartNumberingAfterBreak="0">
+  <w:abstractNum w:abstractNumId="30" w15:restartNumberingAfterBreak="0">
     <w:nsid w:val="55FE2729"/>
     <w:multiLevelType w:val="multilevel"/>
     <w:tmpl w:val="100C0023"/>
@@ -4699,7 +5009,7 @@
       </w:pPr>
     </w:lvl>
   </w:abstractNum>
-  <w:abstractNum w:abstractNumId="30" w15:restartNumberingAfterBreak="0">
+  <w:abstractNum w:abstractNumId="31" w15:restartNumberingAfterBreak="0">
     <w:nsid w:val="58933B2A"/>
     <w:multiLevelType w:val="multilevel"/>
     <w:tmpl w:val="100C0021"/>
@@ -4812,7 +5122,7 @@
       </w:rPr>
     </w:lvl>
   </w:abstractNum>
-  <w:abstractNum w:abstractNumId="31" w15:restartNumberingAfterBreak="0">
+  <w:abstractNum w:abstractNumId="32" w15:restartNumberingAfterBreak="0">
     <w:nsid w:val="5C877673"/>
     <w:multiLevelType w:val="multilevel"/>
     <w:tmpl w:val="100C0021"/>
@@ -4925,7 +5235,7 @@
       </w:rPr>
     </w:lvl>
   </w:abstractNum>
-  <w:abstractNum w:abstractNumId="32" w15:restartNumberingAfterBreak="0">
+  <w:abstractNum w:abstractNumId="33" w15:restartNumberingAfterBreak="0">
     <w:nsid w:val="5CBC53EC"/>
     <w:multiLevelType w:val="multilevel"/>
     <w:tmpl w:val="2F6EF210"/>
@@ -5038,7 +5348,7 @@
       </w:rPr>
     </w:lvl>
   </w:abstractNum>
-  <w:abstractNum w:abstractNumId="33" w15:restartNumberingAfterBreak="0">
+  <w:abstractNum w:abstractNumId="34" w15:restartNumberingAfterBreak="0">
     <w:nsid w:val="5E424682"/>
     <w:multiLevelType w:val="multilevel"/>
     <w:tmpl w:val="100C001F"/>
@@ -5124,7 +5434,7 @@
       </w:pPr>
     </w:lvl>
   </w:abstractNum>
-  <w:abstractNum w:abstractNumId="34" w15:restartNumberingAfterBreak="0">
+  <w:abstractNum w:abstractNumId="35" w15:restartNumberingAfterBreak="0">
     <w:nsid w:val="63A9062F"/>
     <w:multiLevelType w:val="multilevel"/>
     <w:tmpl w:val="DCCE794A"/>
@@ -5264,7 +5574,7 @@
       </w:rPr>
     </w:lvl>
   </w:abstractNum>
-  <w:abstractNum w:abstractNumId="35" w15:restartNumberingAfterBreak="0">
+  <w:abstractNum w:abstractNumId="36" w15:restartNumberingAfterBreak="0">
     <w:nsid w:val="643F0961"/>
     <w:multiLevelType w:val="multilevel"/>
     <w:tmpl w:val="100C0021"/>
@@ -5377,7 +5687,7 @@
       </w:rPr>
     </w:lvl>
   </w:abstractNum>
-  <w:abstractNum w:abstractNumId="36" w15:restartNumberingAfterBreak="0">
+  <w:abstractNum w:abstractNumId="37" w15:restartNumberingAfterBreak="0">
     <w:nsid w:val="6D6476B9"/>
     <w:multiLevelType w:val="multilevel"/>
     <w:tmpl w:val="100C0023"/>
@@ -5464,7 +5774,7 @@
       </w:pPr>
     </w:lvl>
   </w:abstractNum>
-  <w:abstractNum w:abstractNumId="37" w15:restartNumberingAfterBreak="0">
+  <w:abstractNum w:abstractNumId="38" w15:restartNumberingAfterBreak="0">
     <w:nsid w:val="70C03573"/>
     <w:multiLevelType w:val="multilevel"/>
     <w:tmpl w:val="100C0021"/>
@@ -5577,7 +5887,7 @@
       </w:rPr>
     </w:lvl>
   </w:abstractNum>
-  <w:abstractNum w:abstractNumId="38" w15:restartNumberingAfterBreak="0">
+  <w:abstractNum w:abstractNumId="39" w15:restartNumberingAfterBreak="0">
     <w:nsid w:val="79CD09A9"/>
     <w:multiLevelType w:val="multilevel"/>
     <w:tmpl w:val="100C0021"/>
@@ -5690,7 +6000,93 @@
       </w:rPr>
     </w:lvl>
   </w:abstractNum>
-  <w:abstractNum w:abstractNumId="39" w15:restartNumberingAfterBreak="0">
+  <w:abstractNum w:abstractNumId="40" w15:restartNumberingAfterBreak="0">
+    <w:nsid w:val="7D9226DE"/>
+    <w:multiLevelType w:val="hybridMultilevel"/>
+    <w:tmpl w:val="7916D9A8"/>
+    <w:lvl w:ilvl="0" w:tplc="100C0015">
+      <w:start w:val="1"/>
+      <w:numFmt w:val="upperLetter"/>
+      <w:lvlText w:val="%1."/>
+      <w:lvlJc w:val="left"/>
+      <w:pPr>
+        <w:ind w:left="1440" w:hanging="360"/>
+      </w:pPr>
+    </w:lvl>
+    <w:lvl w:ilvl="1" w:tplc="100C0019" w:tentative="1">
+      <w:start w:val="1"/>
+      <w:numFmt w:val="lowerLetter"/>
+      <w:lvlText w:val="%2."/>
+      <w:lvlJc w:val="left"/>
+      <w:pPr>
+        <w:ind w:left="2160" w:hanging="360"/>
+      </w:pPr>
+    </w:lvl>
+    <w:lvl w:ilvl="2" w:tplc="100C001B" w:tentative="1">
+      <w:start w:val="1"/>
+      <w:numFmt w:val="lowerRoman"/>
+      <w:lvlText w:val="%3."/>
+      <w:lvlJc w:val="right"/>
+      <w:pPr>
+        <w:ind w:left="2880" w:hanging="180"/>
+      </w:pPr>
+    </w:lvl>
+    <w:lvl w:ilvl="3" w:tplc="100C000F" w:tentative="1">
+      <w:start w:val="1"/>
+      <w:numFmt w:val="decimal"/>
+      <w:lvlText w:val="%4."/>
+      <w:lvlJc w:val="left"/>
+      <w:pPr>
+        <w:ind w:left="3600" w:hanging="360"/>
+      </w:pPr>
+    </w:lvl>
+    <w:lvl w:ilvl="4" w:tplc="100C0019" w:tentative="1">
+      <w:start w:val="1"/>
+      <w:numFmt w:val="lowerLetter"/>
+      <w:lvlText w:val="%5."/>
+      <w:lvlJc w:val="left"/>
+      <w:pPr>
+        <w:ind w:left="4320" w:hanging="360"/>
+      </w:pPr>
+    </w:lvl>
+    <w:lvl w:ilvl="5" w:tplc="100C001B" w:tentative="1">
+      <w:start w:val="1"/>
+      <w:numFmt w:val="lowerRoman"/>
+      <w:lvlText w:val="%6."/>
+      <w:lvlJc w:val="right"/>
+      <w:pPr>
+        <w:ind w:left="5040" w:hanging="180"/>
+      </w:pPr>
+    </w:lvl>
+    <w:lvl w:ilvl="6" w:tplc="100C000F" w:tentative="1">
+      <w:start w:val="1"/>
+      <w:numFmt w:val="decimal"/>
+      <w:lvlText w:val="%7."/>
+      <w:lvlJc w:val="left"/>
+      <w:pPr>
+        <w:ind w:left="5760" w:hanging="360"/>
+      </w:pPr>
+    </w:lvl>
+    <w:lvl w:ilvl="7" w:tplc="100C0019" w:tentative="1">
+      <w:start w:val="1"/>
+      <w:numFmt w:val="lowerLetter"/>
+      <w:lvlText w:val="%8."/>
+      <w:lvlJc w:val="left"/>
+      <w:pPr>
+        <w:ind w:left="6480" w:hanging="360"/>
+      </w:pPr>
+    </w:lvl>
+    <w:lvl w:ilvl="8" w:tplc="100C001B" w:tentative="1">
+      <w:start w:val="1"/>
+      <w:numFmt w:val="lowerRoman"/>
+      <w:lvlText w:val="%9."/>
+      <w:lvlJc w:val="right"/>
+      <w:pPr>
+        <w:ind w:left="7200" w:hanging="180"/>
+      </w:pPr>
+    </w:lvl>
+  </w:abstractNum>
+  <w:abstractNum w:abstractNumId="41" w15:restartNumberingAfterBreak="0">
     <w:nsid w:val="7E7F1C51"/>
     <w:multiLevelType w:val="multilevel"/>
     <w:tmpl w:val="100C0021"/>
@@ -5807,94 +6203,94 @@
     <w:abstractNumId w:val="11"/>
   </w:num>
   <w:num w:numId="2" w16cid:durableId="674234667">
-    <w:abstractNumId w:val="18"/>
+    <w:abstractNumId w:val="19"/>
   </w:num>
   <w:num w:numId="3" w16cid:durableId="845053750">
-    <w:abstractNumId w:val="15"/>
+    <w:abstractNumId w:val="16"/>
   </w:num>
   <w:num w:numId="4" w16cid:durableId="1548446490">
-    <w:abstractNumId w:val="34"/>
+    <w:abstractNumId w:val="35"/>
   </w:num>
   <w:num w:numId="5" w16cid:durableId="935985473">
-    <w:abstractNumId w:val="34"/>
+    <w:abstractNumId w:val="35"/>
   </w:num>
   <w:num w:numId="6" w16cid:durableId="1648172268">
-    <w:abstractNumId w:val="15"/>
+    <w:abstractNumId w:val="16"/>
   </w:num>
   <w:num w:numId="7" w16cid:durableId="442262135">
-    <w:abstractNumId w:val="15"/>
+    <w:abstractNumId w:val="16"/>
   </w:num>
   <w:num w:numId="8" w16cid:durableId="315189372">
-    <w:abstractNumId w:val="15"/>
+    <w:abstractNumId w:val="16"/>
   </w:num>
   <w:num w:numId="9" w16cid:durableId="1687630377">
-    <w:abstractNumId w:val="15"/>
+    <w:abstractNumId w:val="16"/>
   </w:num>
   <w:num w:numId="10" w16cid:durableId="1689988275">
-    <w:abstractNumId w:val="34"/>
+    <w:abstractNumId w:val="35"/>
   </w:num>
   <w:num w:numId="11" w16cid:durableId="1448348171">
-    <w:abstractNumId w:val="15"/>
+    <w:abstractNumId w:val="16"/>
   </w:num>
   <w:num w:numId="12" w16cid:durableId="903106457">
+    <w:abstractNumId w:val="22"/>
+  </w:num>
+  <w:num w:numId="13" w16cid:durableId="2099516092">
     <w:abstractNumId w:val="21"/>
   </w:num>
-  <w:num w:numId="13" w16cid:durableId="2099516092">
+  <w:num w:numId="14" w16cid:durableId="1371297162">
     <w:abstractNumId w:val="20"/>
   </w:num>
-  <w:num w:numId="14" w16cid:durableId="1371297162">
-    <w:abstractNumId w:val="19"/>
-  </w:num>
   <w:num w:numId="15" w16cid:durableId="661931375">
-    <w:abstractNumId w:val="16"/>
+    <w:abstractNumId w:val="17"/>
   </w:num>
   <w:num w:numId="16" w16cid:durableId="1311136120">
-    <w:abstractNumId w:val="31"/>
+    <w:abstractNumId w:val="32"/>
   </w:num>
   <w:num w:numId="17" w16cid:durableId="927615649">
-    <w:abstractNumId w:val="26"/>
+    <w:abstractNumId w:val="27"/>
   </w:num>
   <w:num w:numId="18" w16cid:durableId="531455091">
-    <w:abstractNumId w:val="39"/>
+    <w:abstractNumId w:val="41"/>
   </w:num>
   <w:num w:numId="19" w16cid:durableId="60060678">
-    <w:abstractNumId w:val="37"/>
+    <w:abstractNumId w:val="38"/>
   </w:num>
   <w:num w:numId="20" w16cid:durableId="1034690375">
     <w:abstractNumId w:val="10"/>
   </w:num>
   <w:num w:numId="21" w16cid:durableId="3478083">
-    <w:abstractNumId w:val="35"/>
+    <w:abstractNumId w:val="36"/>
   </w:num>
   <w:num w:numId="22" w16cid:durableId="520320369">
-    <w:abstractNumId w:val="25"/>
+    <w:abstractNumId w:val="26"/>
   </w:num>
   <w:num w:numId="23" w16cid:durableId="464005151">
-    <w:abstractNumId w:val="23"/>
+    <w:abstractNumId w:val="24"/>
   </w:num>
   <w:num w:numId="24" w16cid:durableId="652413483">
+    <w:abstractNumId w:val="14"/>
+  </w:num>
+  <w:num w:numId="25" w16cid:durableId="1486429258">
+    <w:abstractNumId w:val="18"/>
+  </w:num>
+  <w:num w:numId="26" w16cid:durableId="1276906749">
     <w:abstractNumId w:val="13"/>
   </w:num>
-  <w:num w:numId="25" w16cid:durableId="1486429258">
-    <w:abstractNumId w:val="17"/>
+  <w:num w:numId="27" w16cid:durableId="1332101282">
+    <w:abstractNumId w:val="31"/>
   </w:num>
-  <w:num w:numId="26" w16cid:durableId="1276906749">
-    <w:abstractNumId w:val="12"/>
+  <w:num w:numId="28" w16cid:durableId="1842505344">
+    <w:abstractNumId w:val="34"/>
   </w:num>
-  <w:num w:numId="27" w16cid:durableId="1332101282">
+  <w:num w:numId="29" w16cid:durableId="1794522678">
+    <w:abstractNumId w:val="29"/>
+  </w:num>
+  <w:num w:numId="30" w16cid:durableId="1699963530">
     <w:abstractNumId w:val="30"/>
   </w:num>
-  <w:num w:numId="28" w16cid:durableId="1842505344">
-    <w:abstractNumId w:val="33"/>
-  </w:num>
-  <w:num w:numId="29" w16cid:durableId="1794522678">
-    <w:abstractNumId w:val="28"/>
-  </w:num>
-  <w:num w:numId="30" w16cid:durableId="1699963530">
-    <w:abstractNumId w:val="29"/>
-  </w:num>
   <w:num w:numId="31" w16cid:durableId="1802841479">
-    <w:abstractNumId w:val="36"/>
+    <w:abstractNumId w:val="37"/>
   </w:num>
   <w:num w:numId="32" w16cid:durableId="1790930312">
     <w:abstractNumId w:val="8"/>
@@ -5927,22 +6323,28 @@
     <w:abstractNumId w:val="4"/>
   </w:num>
   <w:num w:numId="42" w16cid:durableId="70584008">
-    <w:abstractNumId w:val="27"/>
+    <w:abstractNumId w:val="28"/>
   </w:num>
   <w:num w:numId="43" w16cid:durableId="1636793453">
-    <w:abstractNumId w:val="24"/>
+    <w:abstractNumId w:val="25"/>
   </w:num>
   <w:num w:numId="44" w16cid:durableId="1069962280">
-    <w:abstractNumId w:val="38"/>
+    <w:abstractNumId w:val="39"/>
   </w:num>
   <w:num w:numId="45" w16cid:durableId="236980851">
-    <w:abstractNumId w:val="14"/>
+    <w:abstractNumId w:val="15"/>
   </w:num>
   <w:num w:numId="46" w16cid:durableId="926694258">
-    <w:abstractNumId w:val="22"/>
+    <w:abstractNumId w:val="23"/>
   </w:num>
   <w:num w:numId="47" w16cid:durableId="866062603">
-    <w:abstractNumId w:val="32"/>
+    <w:abstractNumId w:val="33"/>
+  </w:num>
+  <w:num w:numId="48" w16cid:durableId="1063869729">
+    <w:abstractNumId w:val="12"/>
+  </w:num>
+  <w:num w:numId="49" w16cid:durableId="1832674186">
+    <w:abstractNumId w:val="40"/>
   </w:num>
   <w:numIdMacAtCleanup w:val="4"/>
 </w:numbering>
@@ -6449,6 +6851,7 @@
   <w:style w:type="character" w:default="1" w:styleId="Policepardfaut">
     <w:name w:val="Default Paragraph Font"/>
     <w:uiPriority w:val="1"/>
+    <w:semiHidden/>
     <w:unhideWhenUsed/>
   </w:style>
   <w:style w:type="table" w:default="1" w:styleId="TableauNormal">
@@ -6967,6 +7370,17 @@
       <w:rFonts w:asciiTheme="majorHAnsi" w:hAnsiTheme="majorHAnsi"/>
     </w:rPr>
   </w:style>
+  <w:style w:type="paragraph" w:styleId="Paragraphedeliste">
+    <w:name w:val="List Paragraph"/>
+    <w:basedOn w:val="Normal"/>
+    <w:uiPriority w:val="34"/>
+    <w:qFormat/>
+    <w:rsid w:val="00CB7E06"/>
+    <w:pPr>
+      <w:ind w:left="720"/>
+      <w:contextualSpacing/>
+    </w:pPr>
+  </w:style>
 </w:styles>
 </file>
 
@@ -7257,25 +7671,6 @@
 </file>
 
 <file path=customXml/item1.xml><?xml version="1.0" encoding="utf-8"?>
-<?mso-contentType ?>
-<FormTemplates xmlns="http://schemas.microsoft.com/sharepoint/v3/contenttype/forms">
-  <Display>DocumentLibraryForm</Display>
-  <Edit>DocumentLibraryForm</Edit>
-  <New>DocumentLibraryForm</New>
-</FormTemplates>
-</file>
-
-<file path=customXml/item2.xml><?xml version="1.0" encoding="utf-8"?>
-<b:Sources xmlns:b="http://schemas.openxmlformats.org/officeDocument/2006/bibliography" xmlns="http://schemas.openxmlformats.org/officeDocument/2006/bibliography" SelectedStyle="\APA.XSL" StyleName="APA"/>
-</file>
-
-<file path=customXml/item3.xml><?xml version="1.0" encoding="utf-8"?>
-<p:properties xmlns:p="http://schemas.microsoft.com/office/2006/metadata/properties" xmlns:xsi="http://www.w3.org/2001/XMLSchema-instance" xmlns:pc="http://schemas.microsoft.com/office/infopath/2007/PartnerControls">
-  <documentManagement/>
-</p:properties>
-</file>
-
-<file path=customXml/item4.xml><?xml version="1.0" encoding="utf-8"?>
 <ct:contentTypeSchema xmlns:ct="http://schemas.microsoft.com/office/2006/metadata/contentType" xmlns:ma="http://schemas.microsoft.com/office/2006/metadata/properties/metaAttributes" ct:_="" ma:_="" ma:contentTypeName="Document" ma:contentTypeID="0x010100FBB99F57F4D89D439F52EDCD0CED316B" ma:contentTypeVersion="7" ma:contentTypeDescription="Crée un document." ma:contentTypeScope="" ma:versionID="7f146099027e1b74c82fbe61e090590b">
   <xsd:schema xmlns:xsd="http://www.w3.org/2001/XMLSchema" xmlns:xs="http://www.w3.org/2001/XMLSchema" xmlns:p="http://schemas.microsoft.com/office/2006/metadata/properties" xmlns:ns2="6b19550a-bdc3-4796-8096-c6911560d534" targetNamespace="http://schemas.microsoft.com/office/2006/metadata/properties" ma:root="true" ma:fieldsID="7044bf5f632aa66a3f32a70d04b92caa" ns2:_="">
     <xsd:import namespace="6b19550a-bdc3-4796-8096-c6911560d534"/>
@@ -7437,32 +7832,26 @@
 </ct:contentTypeSchema>
 </file>
 
-<file path=customXml/itemProps1.xml><?xml version="1.0" encoding="utf-8"?>
-<ds:datastoreItem xmlns:ds="http://schemas.openxmlformats.org/officeDocument/2006/customXml" ds:itemID="{6C3F7A66-EDE3-46FD-83EB-3C265E5D2669}">
-  <ds:schemaRefs>
-    <ds:schemaRef ds:uri="http://schemas.microsoft.com/sharepoint/v3/contenttype/forms"/>
-  </ds:schemaRefs>
-</ds:datastoreItem>
+<file path=customXml/item2.xml><?xml version="1.0" encoding="utf-8"?>
+<p:properties xmlns:p="http://schemas.microsoft.com/office/2006/metadata/properties" xmlns:xsi="http://www.w3.org/2001/XMLSchema-instance" xmlns:pc="http://schemas.microsoft.com/office/infopath/2007/PartnerControls">
+  <documentManagement/>
+</p:properties>
 </file>
 
-<file path=customXml/itemProps2.xml><?xml version="1.0" encoding="utf-8"?>
-<ds:datastoreItem xmlns:ds="http://schemas.openxmlformats.org/officeDocument/2006/customXml" ds:itemID="{C8C35155-3E6A-4058-B6E4-303717845E3B}">
-  <ds:schemaRefs>
-    <ds:schemaRef ds:uri="http://schemas.openxmlformats.org/officeDocument/2006/bibliography"/>
-  </ds:schemaRefs>
-</ds:datastoreItem>
+<file path=customXml/item3.xml><?xml version="1.0" encoding="utf-8"?>
+<b:Sources xmlns:b="http://schemas.openxmlformats.org/officeDocument/2006/bibliography" xmlns="http://schemas.openxmlformats.org/officeDocument/2006/bibliography" SelectedStyle="\APA.XSL" StyleName="APA"/>
 </file>
 
-<file path=customXml/itemProps3.xml><?xml version="1.0" encoding="utf-8"?>
-<ds:datastoreItem xmlns:ds="http://schemas.openxmlformats.org/officeDocument/2006/customXml" ds:itemID="{2319CDB8-A2CD-412D-8359-13E6B4DF1FF4}">
-  <ds:schemaRefs>
-    <ds:schemaRef ds:uri="http://schemas.microsoft.com/office/2006/metadata/properties"/>
-    <ds:schemaRef ds:uri="http://schemas.microsoft.com/office/infopath/2007/PartnerControls"/>
-  </ds:schemaRefs>
-</ds:datastoreItem>
+<file path=customXml/item4.xml><?xml version="1.0" encoding="utf-8"?>
+<?mso-contentType ?>
+<FormTemplates xmlns="http://schemas.microsoft.com/sharepoint/v3/contenttype/forms">
+  <Display>DocumentLibraryForm</Display>
+  <Edit>DocumentLibraryForm</Edit>
+  <New>DocumentLibraryForm</New>
+</FormTemplates>
 </file>
 
-<file path=customXml/itemProps4.xml><?xml version="1.0" encoding="utf-8"?>
+<file path=customXml/itemProps1.xml><?xml version="1.0" encoding="utf-8"?>
 <ds:datastoreItem xmlns:ds="http://schemas.openxmlformats.org/officeDocument/2006/customXml" ds:itemID="{75ED066B-A5C4-4F00-9682-79C6BF6A6E3B}">
   <ds:schemaRefs>
     <ds:schemaRef ds:uri="http://schemas.microsoft.com/office/2006/metadata/contentType"/>
@@ -7478,4 +7867,29 @@
     <ds:schemaRef ds:uri="http://schemas.microsoft.com/internal/obd"/>
   </ds:schemaRefs>
 </ds:datastoreItem>
+</file>
+
+<file path=customXml/itemProps2.xml><?xml version="1.0" encoding="utf-8"?>
+<ds:datastoreItem xmlns:ds="http://schemas.openxmlformats.org/officeDocument/2006/customXml" ds:itemID="{2319CDB8-A2CD-412D-8359-13E6B4DF1FF4}">
+  <ds:schemaRefs>
+    <ds:schemaRef ds:uri="http://schemas.microsoft.com/office/2006/metadata/properties"/>
+    <ds:schemaRef ds:uri="http://schemas.microsoft.com/office/infopath/2007/PartnerControls"/>
+  </ds:schemaRefs>
+</ds:datastoreItem>
+</file>
+
+<file path=customXml/itemProps3.xml><?xml version="1.0" encoding="utf-8"?>
+<ds:datastoreItem xmlns:ds="http://schemas.openxmlformats.org/officeDocument/2006/customXml" ds:itemID="{C8C35155-3E6A-4058-B6E4-303717845E3B}">
+  <ds:schemaRefs>
+    <ds:schemaRef ds:uri="http://schemas.openxmlformats.org/officeDocument/2006/bibliography"/>
+  </ds:schemaRefs>
+</ds:datastoreItem>
+</file>
+
+<file path=customXml/itemProps4.xml><?xml version="1.0" encoding="utf-8"?>
+<ds:datastoreItem xmlns:ds="http://schemas.openxmlformats.org/officeDocument/2006/customXml" ds:itemID="{6C3F7A66-EDE3-46FD-83EB-3C265E5D2669}">
+  <ds:schemaRefs>
+    <ds:schemaRef ds:uri="http://schemas.microsoft.com/sharepoint/v3/contenttype/forms"/>
+  </ds:schemaRefs>
+</ds:datastoreItem>
 </file>
</xml_diff>